<commit_message>
almost 1 page written in rapport
</commit_message>
<xml_diff>
--- a/AVL-rapport.docx
+++ b/AVL-rapport.docx
@@ -4,97 +4,115 @@
   <w:body>
     <w:p>
       <w:pPr>
-        <w:rPr>
-          <w:lang w:val="en-US"/>
-        </w:rPr>
-      </w:pPr>
-      <w:r>
-        <w:rPr>
-          <w:lang w:val="en-US"/>
+        <w:jc w:val="both"/>
+        <w:rPr>
+          <w:rFonts w:ascii="Calibri" w:hAnsi="Calibri" w:cs="Calibri"/>
+          <w:b/>
+          <w:bCs/>
+          <w:sz w:val="36"/>
+          <w:szCs w:val="36"/>
+        </w:rPr>
+      </w:pPr>
+      <w:r>
+        <w:rPr>
+          <w:rFonts w:ascii="Calibri" w:hAnsi="Calibri" w:cs="Calibri"/>
+          <w:b/>
+          <w:bCs/>
+          <w:sz w:val="36"/>
+          <w:szCs w:val="36"/>
         </w:rPr>
         <w:t>AVL-Tree</w:t>
       </w:r>
     </w:p>
     <w:p>
       <w:pPr>
-        <w:rPr>
-          <w:lang w:val="en-US"/>
-        </w:rPr>
-      </w:pPr>
-      <w:proofErr w:type="spellStart"/>
-      <w:r>
-        <w:rPr>
-          <w:lang w:val="en-US"/>
-        </w:rPr>
-        <w:t>Navn</w:t>
-      </w:r>
-      <w:proofErr w:type="spellEnd"/>
-      <w:r>
-        <w:rPr>
-          <w:lang w:val="en-US"/>
-        </w:rPr>
-        <w:t>:</w:t>
-      </w:r>
-    </w:p>
-    <w:p>
-      <w:pPr>
-        <w:rPr>
-          <w:lang w:val="en-US"/>
-        </w:rPr>
-      </w:pPr>
-      <w:r>
-        <w:rPr>
-          <w:lang w:val="en-US"/>
+        <w:spacing w:after="0"/>
+        <w:jc w:val="both"/>
+        <w:rPr>
+          <w:rFonts w:ascii="Calibri" w:hAnsi="Calibri" w:cs="Calibri"/>
+          <w:sz w:val="18"/>
+          <w:szCs w:val="18"/>
+        </w:rPr>
+      </w:pPr>
+      <w:r>
+        <w:rPr>
+          <w:rFonts w:ascii="Calibri" w:hAnsi="Calibri" w:cs="Calibri"/>
+          <w:sz w:val="18"/>
+          <w:szCs w:val="18"/>
         </w:rPr>
         <w:t xml:space="preserve">Idris Isci – </w:t>
       </w:r>
-      <w:hyperlink r:id="rId4" w:history="1">
+      <w:hyperlink r:id="rId7" w:history="1">
         <w:r>
           <w:rPr>
             <w:rStyle w:val="Hyperlink"/>
-            <w:lang w:val="en-US"/>
+            <w:rFonts w:ascii="Calibri" w:hAnsi="Calibri" w:cs="Calibri"/>
+            <w:sz w:val="18"/>
+            <w:szCs w:val="18"/>
           </w:rPr>
           <w:t>cph-ii38@stud.ek.dk</w:t>
         </w:r>
       </w:hyperlink>
       <w:r>
         <w:rPr>
-          <w:lang w:val="en-US"/>
+          <w:rFonts w:ascii="Calibri" w:hAnsi="Calibri" w:cs="Calibri"/>
+          <w:sz w:val="18"/>
+          <w:szCs w:val="18"/>
         </w:rPr>
         <w:t xml:space="preserve"> - @mridrisisci</w:t>
       </w:r>
     </w:p>
     <w:p>
       <w:pPr>
-        <w:rPr>
-          <w:lang w:val="da-DK"/>
-        </w:rPr>
-      </w:pPr>
-      <w:r>
-        <w:rPr>
-          <w:lang w:val="da-DK"/>
+        <w:spacing w:after="0"/>
+        <w:jc w:val="both"/>
+        <w:rPr>
+          <w:rFonts w:ascii="Calibri" w:hAnsi="Calibri" w:cs="Calibri"/>
+          <w:sz w:val="18"/>
+          <w:szCs w:val="18"/>
+        </w:rPr>
+      </w:pPr>
+      <w:r>
+        <w:rPr>
+          <w:rFonts w:ascii="Calibri" w:hAnsi="Calibri" w:cs="Calibri"/>
+          <w:sz w:val="18"/>
+          <w:szCs w:val="18"/>
         </w:rPr>
         <w:t xml:space="preserve">Link til </w:t>
       </w:r>
       <w:proofErr w:type="spellStart"/>
       <w:r>
         <w:rPr>
-          <w:lang w:val="da-DK"/>
+          <w:rFonts w:ascii="Calibri" w:hAnsi="Calibri" w:cs="Calibri"/>
+          <w:sz w:val="18"/>
+          <w:szCs w:val="18"/>
         </w:rPr>
         <w:t>Github</w:t>
       </w:r>
       <w:proofErr w:type="spellEnd"/>
       <w:r>
         <w:rPr>
-          <w:lang w:val="da-DK"/>
+          <w:rFonts w:ascii="Calibri" w:hAnsi="Calibri" w:cs="Calibri"/>
+          <w:sz w:val="18"/>
+          <w:szCs w:val="18"/>
+        </w:rPr>
+        <w:t>-projekt</w:t>
+      </w:r>
+      <w:r>
+        <w:rPr>
+          <w:rFonts w:ascii="Calibri" w:hAnsi="Calibri" w:cs="Calibri"/>
+          <w:sz w:val="18"/>
+          <w:szCs w:val="18"/>
         </w:rPr>
         <w:t xml:space="preserve">: </w:t>
       </w:r>
-      <w:hyperlink r:id="rId5" w:history="1">
+      <w:hyperlink r:id="rId8" w:history="1">
         <w:r>
           <w:rPr>
             <w:rStyle w:val="Hyperlink"/>
-            <w:lang w:val="da-DK"/>
+            <w:rFonts w:ascii="Calibri" w:hAnsi="Calibri" w:cs="Calibri"/>
+            <w:sz w:val="18"/>
+            <w:szCs w:val="18"/>
           </w:rPr>
           <w:t>https://github.com/mridrisisci/avl-tree</w:t>
         </w:r>
@@ -102,71 +120,638 @@
     </w:p>
     <w:p>
       <w:pPr>
-        <w:rPr>
-          <w:lang w:val="da-DK"/>
-        </w:rPr>
-      </w:pPr>
-    </w:p>
-    <w:p>
-      <w:pPr>
-        <w:rPr>
-          <w:lang w:val="da-DK"/>
-        </w:rPr>
-      </w:pPr>
-      <w:r>
-        <w:rPr>
-          <w:lang w:val="da-DK"/>
-        </w:rPr>
+        <w:jc w:val="both"/>
+        <w:rPr>
+          <w:rFonts w:ascii="Calibri" w:hAnsi="Calibri" w:cs="Calibri"/>
+        </w:rPr>
+      </w:pPr>
+    </w:p>
+    <w:p>
+      <w:pPr>
+        <w:jc w:val="both"/>
+        <w:rPr>
+          <w:rFonts w:ascii="Calibri" w:hAnsi="Calibri" w:cs="Calibri"/>
+          <w:b/>
+          <w:bCs/>
+        </w:rPr>
+      </w:pPr>
+      <w:r>
+        <w:rPr>
+          <w:rFonts w:ascii="Calibri" w:hAnsi="Calibri" w:cs="Calibri"/>
+          <w:b/>
+          <w:bCs/>
+        </w:rPr>
+        <w:t>Screenshot af den kørende applikation (lokal server)</w:t>
+      </w:r>
+    </w:p>
+    <w:p>
+      <w:pPr>
+        <w:jc w:val="both"/>
+        <w:rPr>
+          <w:rFonts w:ascii="Calibri" w:hAnsi="Calibri" w:cs="Calibri"/>
+        </w:rPr>
+      </w:pPr>
+      <w:r>
+        <w:rPr>
+          <w:rFonts w:ascii="Calibri" w:hAnsi="Calibri" w:cs="Calibri"/>
+        </w:rPr>
+        <w:drawing>
+          <wp:inline distT="0" distB="0" distL="0" distR="0" wp14:anchorId="691BFA0F" wp14:editId="575844CD">
+            <wp:extent cx="5731510" cy="2743835"/>
+            <wp:effectExtent l="0" t="0" r="2540" b="0"/>
+            <wp:docPr id="162837137" name="Picture 1"/>
+            <wp:cNvGraphicFramePr>
+              <a:graphicFrameLocks xmlns:a="http://schemas.openxmlformats.org/drawingml/2006/main" noChangeAspect="1"/>
+            </wp:cNvGraphicFramePr>
+            <a:graphic xmlns:a="http://schemas.openxmlformats.org/drawingml/2006/main">
+              <a:graphicData uri="http://schemas.openxmlformats.org/drawingml/2006/picture">
+                <pic:pic xmlns:pic="http://schemas.openxmlformats.org/drawingml/2006/picture">
+                  <pic:nvPicPr>
+                    <pic:cNvPr id="162837137" name="Picture 162837137"/>
+                    <pic:cNvPicPr/>
+                  </pic:nvPicPr>
+                  <pic:blipFill>
+                    <a:blip r:embed="rId9" cstate="print">
+                      <a:extLst>
+                        <a:ext uri="{28A0092B-C50C-407E-A947-70E740481C1C}">
+                          <a14:useLocalDpi xmlns:a14="http://schemas.microsoft.com/office/drawing/2010/main" val="0"/>
+                        </a:ext>
+                      </a:extLst>
+                    </a:blip>
+                    <a:stretch>
+                      <a:fillRect/>
+                    </a:stretch>
+                  </pic:blipFill>
+                  <pic:spPr>
+                    <a:xfrm>
+                      <a:off x="0" y="0"/>
+                      <a:ext cx="5731510" cy="2743835"/>
+                    </a:xfrm>
+                    <a:prstGeom prst="rect">
+                      <a:avLst/>
+                    </a:prstGeom>
+                  </pic:spPr>
+                </pic:pic>
+              </a:graphicData>
+            </a:graphic>
+          </wp:inline>
+        </w:drawing>
+      </w:r>
+    </w:p>
+    <w:p>
+      <w:pPr>
+        <w:jc w:val="both"/>
+        <w:rPr>
+          <w:rFonts w:ascii="Calibri" w:hAnsi="Calibri" w:cs="Calibri"/>
+        </w:rPr>
+      </w:pPr>
+    </w:p>
+    <w:p>
+      <w:pPr>
+        <w:jc w:val="both"/>
+        <w:rPr>
+          <w:rFonts w:ascii="Calibri" w:hAnsi="Calibri" w:cs="Calibri"/>
+        </w:rPr>
+      </w:pPr>
+    </w:p>
+    <w:p>
+      <w:pPr>
+        <w:jc w:val="both"/>
+        <w:rPr>
+          <w:rFonts w:ascii="Calibri" w:hAnsi="Calibri" w:cs="Calibri"/>
+        </w:rPr>
+      </w:pPr>
+    </w:p>
+    <w:p>
+      <w:pPr>
+        <w:jc w:val="both"/>
+        <w:rPr>
+          <w:rFonts w:ascii="Calibri" w:hAnsi="Calibri" w:cs="Calibri"/>
+        </w:rPr>
+      </w:pPr>
+    </w:p>
+    <w:p>
+      <w:pPr>
+        <w:jc w:val="both"/>
+        <w:rPr>
+          <w:rFonts w:ascii="Calibri" w:hAnsi="Calibri" w:cs="Calibri"/>
+        </w:rPr>
+      </w:pPr>
+    </w:p>
+    <w:p>
+      <w:pPr>
+        <w:jc w:val="both"/>
+        <w:rPr>
+          <w:rFonts w:ascii="Calibri" w:hAnsi="Calibri" w:cs="Calibri"/>
+        </w:rPr>
+      </w:pPr>
+    </w:p>
+    <w:p>
+      <w:pPr>
+        <w:jc w:val="both"/>
+        <w:rPr>
+          <w:rFonts w:ascii="Calibri" w:hAnsi="Calibri" w:cs="Calibri"/>
+        </w:rPr>
+      </w:pPr>
+    </w:p>
+    <w:p>
+      <w:pPr>
+        <w:jc w:val="both"/>
+        <w:rPr>
+          <w:rFonts w:ascii="Calibri" w:hAnsi="Calibri" w:cs="Calibri"/>
+        </w:rPr>
+      </w:pPr>
+    </w:p>
+    <w:p>
+      <w:pPr>
+        <w:jc w:val="both"/>
+        <w:rPr>
+          <w:rFonts w:ascii="Calibri" w:hAnsi="Calibri" w:cs="Calibri"/>
+        </w:rPr>
+      </w:pPr>
+    </w:p>
+    <w:p>
+      <w:pPr>
+        <w:jc w:val="both"/>
+        <w:rPr>
+          <w:rFonts w:ascii="Calibri" w:hAnsi="Calibri" w:cs="Calibri"/>
+        </w:rPr>
+      </w:pPr>
+    </w:p>
+    <w:p>
+      <w:pPr>
+        <w:jc w:val="both"/>
+        <w:rPr>
+          <w:rFonts w:ascii="Calibri" w:hAnsi="Calibri" w:cs="Calibri"/>
+        </w:rPr>
+      </w:pPr>
+    </w:p>
+    <w:p>
+      <w:pPr>
+        <w:jc w:val="both"/>
+        <w:rPr>
+          <w:rFonts w:ascii="Calibri" w:hAnsi="Calibri" w:cs="Calibri"/>
+        </w:rPr>
+      </w:pPr>
+    </w:p>
+    <w:p>
+      <w:pPr>
+        <w:jc w:val="both"/>
+        <w:rPr>
+          <w:rFonts w:ascii="Calibri" w:hAnsi="Calibri" w:cs="Calibri"/>
+        </w:rPr>
+      </w:pPr>
+    </w:p>
+    <w:p>
+      <w:pPr>
+        <w:jc w:val="both"/>
+        <w:rPr>
+          <w:rFonts w:ascii="Calibri" w:hAnsi="Calibri" w:cs="Calibri"/>
+        </w:rPr>
+      </w:pPr>
+    </w:p>
+    <w:p>
+      <w:pPr>
+        <w:jc w:val="both"/>
+        <w:rPr>
+          <w:rFonts w:ascii="Calibri" w:hAnsi="Calibri" w:cs="Calibri"/>
+          <w:b/>
+          <w:bCs/>
+          <w:sz w:val="28"/>
+          <w:szCs w:val="28"/>
+        </w:rPr>
+      </w:pPr>
+      <w:r>
+        <w:rPr>
+          <w:rFonts w:ascii="Calibri" w:hAnsi="Calibri" w:cs="Calibri"/>
+          <w:b/>
+          <w:bCs/>
+          <w:sz w:val="28"/>
+          <w:szCs w:val="28"/>
+        </w:rPr>
+        <w:lastRenderedPageBreak/>
         <w:t>Generel beskrivelse af projektet:</w:t>
       </w:r>
     </w:p>
     <w:p>
       <w:pPr>
-        <w:rPr>
-          <w:lang w:val="da-DK"/>
-        </w:rPr>
-      </w:pPr>
-      <w:r>
-        <w:rPr>
-          <w:lang w:val="da-DK"/>
+        <w:spacing w:line="276" w:lineRule="auto"/>
+        <w:jc w:val="both"/>
+        <w:rPr>
+          <w:rFonts w:ascii="Calibri" w:hAnsi="Calibri" w:cs="Calibri"/>
+        </w:rPr>
+      </w:pPr>
+      <w:r>
+        <w:rPr>
+          <w:rFonts w:ascii="Calibri" w:hAnsi="Calibri" w:cs="Calibri"/>
+        </w:rPr>
+        <w:t xml:space="preserve">Dette projekt handler om at demonstrere visuelt hvordan algoritmen der er udviklet af de 2 russere </w:t>
+      </w:r>
+      <w:proofErr w:type="spellStart"/>
+      <w:r>
+        <w:rPr>
+          <w:rFonts w:ascii="Calibri" w:hAnsi="Calibri" w:cs="Calibri"/>
+        </w:rPr>
+        <w:t>Georgy</w:t>
+      </w:r>
+      <w:proofErr w:type="spellEnd"/>
+      <w:r>
+        <w:rPr>
+          <w:rFonts w:ascii="Calibri" w:hAnsi="Calibri" w:cs="Calibri"/>
+        </w:rPr>
+        <w:t xml:space="preserve"> </w:t>
+      </w:r>
+      <w:proofErr w:type="spellStart"/>
+      <w:r>
+        <w:rPr>
+          <w:rFonts w:ascii="Calibri" w:hAnsi="Calibri" w:cs="Calibri"/>
+        </w:rPr>
+        <w:t>Adelson-Velsky</w:t>
+      </w:r>
+      <w:proofErr w:type="spellEnd"/>
+      <w:r>
+        <w:rPr>
+          <w:rFonts w:ascii="Calibri" w:hAnsi="Calibri" w:cs="Calibri"/>
+        </w:rPr>
+        <w:t xml:space="preserve"> and </w:t>
+      </w:r>
+      <w:proofErr w:type="spellStart"/>
+      <w:r>
+        <w:rPr>
+          <w:rFonts w:ascii="Calibri" w:hAnsi="Calibri" w:cs="Calibri"/>
+        </w:rPr>
+        <w:t>Evgenii</w:t>
+      </w:r>
+      <w:proofErr w:type="spellEnd"/>
+      <w:r>
+        <w:rPr>
+          <w:rFonts w:ascii="Calibri" w:hAnsi="Calibri" w:cs="Calibri"/>
+        </w:rPr>
+        <w:t xml:space="preserve"> Landis</w:t>
+      </w:r>
+      <w:r>
+        <w:rPr>
+          <w:rFonts w:ascii="Calibri" w:hAnsi="Calibri" w:cs="Calibri"/>
+        </w:rPr>
+        <w:t xml:space="preserve"> i 1962. Demonstrationen lægger vægt på at vise hvad der sker trin for trin. </w:t>
+      </w:r>
+    </w:p>
+    <w:p>
+      <w:pPr>
+        <w:spacing w:line="276" w:lineRule="auto"/>
+        <w:jc w:val="both"/>
+        <w:rPr>
+          <w:rFonts w:ascii="Calibri" w:hAnsi="Calibri" w:cs="Calibri"/>
+        </w:rPr>
+      </w:pPr>
+      <w:r>
+        <w:rPr>
+          <w:rFonts w:ascii="Calibri" w:hAnsi="Calibri" w:cs="Calibri"/>
+        </w:rPr>
+        <w:t xml:space="preserve">I visualiseringen vil man se at ved at indsætte 3 vilkårlige værdier der vil kræve en </w:t>
+      </w:r>
+      <w:r>
+        <w:rPr>
+          <w:rFonts w:ascii="Calibri" w:hAnsi="Calibri" w:cs="Calibri"/>
+        </w:rPr>
+        <w:t>rotation f.eks.</w:t>
+      </w:r>
+      <w:r>
+        <w:rPr>
+          <w:rFonts w:ascii="Calibri" w:hAnsi="Calibri" w:cs="Calibri"/>
+        </w:rPr>
+        <w:t xml:space="preserve"> 30,20,10</w:t>
+      </w:r>
+      <w:r>
+        <w:rPr>
+          <w:rFonts w:ascii="Calibri" w:hAnsi="Calibri" w:cs="Calibri"/>
+        </w:rPr>
+        <w:t>.</w:t>
+      </w:r>
+      <w:r>
+        <w:rPr>
+          <w:rFonts w:ascii="Calibri" w:hAnsi="Calibri" w:cs="Calibri"/>
+        </w:rPr>
+        <w:t xml:space="preserve"> </w:t>
+      </w:r>
+      <w:r>
+        <w:rPr>
+          <w:rFonts w:ascii="Calibri" w:hAnsi="Calibri" w:cs="Calibri"/>
+        </w:rPr>
+        <w:t>Herom vil værdien 30 ligge øverst, når man indsætter værdien 20, vil den ligge på rodens venstrebarn da tallet 20 er lavere end 30. Når værdien 10 indsættes vil rotationen ske omgående og automatisk. Hertil gør man brug af knapperne ”</w:t>
+      </w:r>
+      <w:proofErr w:type="spellStart"/>
+      <w:r>
+        <w:rPr>
+          <w:rFonts w:ascii="Calibri" w:hAnsi="Calibri" w:cs="Calibri"/>
+        </w:rPr>
+        <w:t>previous</w:t>
+      </w:r>
+      <w:proofErr w:type="spellEnd"/>
+      <w:r>
+        <w:rPr>
+          <w:rFonts w:ascii="Calibri" w:hAnsi="Calibri" w:cs="Calibri"/>
+        </w:rPr>
+        <w:t>” os ”</w:t>
+      </w:r>
+      <w:proofErr w:type="spellStart"/>
+      <w:r>
+        <w:rPr>
+          <w:rFonts w:ascii="Calibri" w:hAnsi="Calibri" w:cs="Calibri"/>
+        </w:rPr>
+        <w:t>next</w:t>
+      </w:r>
+      <w:proofErr w:type="spellEnd"/>
+      <w:r>
+        <w:rPr>
+          <w:rFonts w:ascii="Calibri" w:hAnsi="Calibri" w:cs="Calibri"/>
+        </w:rPr>
+        <w:t xml:space="preserve">” for at se hvordan diagrammet ser ud før rotationen og efter rotationen. </w:t>
+      </w:r>
+    </w:p>
+    <w:p>
+      <w:pPr>
+        <w:spacing w:line="276" w:lineRule="auto"/>
+        <w:jc w:val="both"/>
+        <w:rPr>
+          <w:rFonts w:ascii="Calibri" w:hAnsi="Calibri" w:cs="Calibri"/>
+        </w:rPr>
+      </w:pPr>
+      <w:r>
+        <w:rPr>
+          <w:rFonts w:ascii="Calibri" w:hAnsi="Calibri" w:cs="Calibri"/>
+        </w:rPr>
+        <w:t xml:space="preserve">Diagrammet efter rotationen vil have rykket værdien 30 ned til højre så værdien ligger på rodens </w:t>
+      </w:r>
+      <w:proofErr w:type="spellStart"/>
+      <w:r>
+        <w:rPr>
+          <w:rFonts w:ascii="Calibri" w:hAnsi="Calibri" w:cs="Calibri"/>
+        </w:rPr>
+        <w:t>højrebarn</w:t>
+      </w:r>
+      <w:proofErr w:type="spellEnd"/>
+      <w:r>
+        <w:rPr>
+          <w:rFonts w:ascii="Calibri" w:hAnsi="Calibri" w:cs="Calibri"/>
+        </w:rPr>
+        <w:t xml:space="preserve"> og værdien 20 vil nu ligge øverst og til sidst vil værdien 10 ligge på rodens venstrebarn, da tallet 10 er lavere end 20. </w:t>
+      </w:r>
+    </w:p>
+    <w:p>
+      <w:pPr>
+        <w:jc w:val="both"/>
+        <w:rPr>
+          <w:rFonts w:ascii="Calibri" w:hAnsi="Calibri" w:cs="Calibri"/>
+          <w:b/>
+          <w:bCs/>
+          <w:sz w:val="28"/>
+          <w:szCs w:val="28"/>
+        </w:rPr>
+      </w:pPr>
+      <w:r>
+        <w:rPr>
+          <w:rFonts w:ascii="Calibri" w:hAnsi="Calibri" w:cs="Calibri"/>
+          <w:b/>
+          <w:bCs/>
+          <w:sz w:val="28"/>
+          <w:szCs w:val="28"/>
         </w:rPr>
         <w:t>Uddybende beskrivelse af projektet:</w:t>
       </w:r>
     </w:p>
     <w:p>
       <w:pPr>
-        <w:rPr>
-          <w:lang w:val="da-DK"/>
-        </w:rPr>
-      </w:pPr>
-      <w:r>
-        <w:rPr>
-          <w:lang w:val="da-DK"/>
+        <w:jc w:val="both"/>
+        <w:rPr>
+          <w:rFonts w:ascii="Calibri" w:hAnsi="Calibri" w:cs="Calibri"/>
+        </w:rPr>
+      </w:pPr>
+      <w:r>
+        <w:rPr>
+          <w:rFonts w:ascii="Calibri" w:hAnsi="Calibri" w:cs="Calibri"/>
+        </w:rPr>
+        <w:t>Et AVL-</w:t>
+      </w:r>
+      <w:proofErr w:type="spellStart"/>
+      <w:r>
+        <w:rPr>
+          <w:rFonts w:ascii="Calibri" w:hAnsi="Calibri" w:cs="Calibri"/>
+        </w:rPr>
+        <w:t>tree</w:t>
+      </w:r>
+      <w:proofErr w:type="spellEnd"/>
+      <w:r>
+        <w:rPr>
+          <w:rFonts w:ascii="Calibri" w:hAnsi="Calibri" w:cs="Calibri"/>
+        </w:rPr>
+        <w:t xml:space="preserve"> er en variant af </w:t>
+      </w:r>
+      <w:proofErr w:type="spellStart"/>
+      <w:r>
+        <w:rPr>
+          <w:rFonts w:ascii="Calibri" w:hAnsi="Calibri" w:cs="Calibri"/>
+        </w:rPr>
+        <w:t>Binary</w:t>
+      </w:r>
+      <w:proofErr w:type="spellEnd"/>
+      <w:r>
+        <w:rPr>
+          <w:rFonts w:ascii="Calibri" w:hAnsi="Calibri" w:cs="Calibri"/>
+        </w:rPr>
+        <w:t xml:space="preserve"> Search Tree og har den forskel at AVL-</w:t>
+      </w:r>
+      <w:proofErr w:type="spellStart"/>
+      <w:r>
+        <w:rPr>
+          <w:rFonts w:ascii="Calibri" w:hAnsi="Calibri" w:cs="Calibri"/>
+        </w:rPr>
+        <w:t>tree</w:t>
+      </w:r>
+      <w:proofErr w:type="spellEnd"/>
+      <w:r>
+        <w:rPr>
+          <w:rFonts w:ascii="Calibri" w:hAnsi="Calibri" w:cs="Calibri"/>
+        </w:rPr>
+        <w:t xml:space="preserve"> bruger en balancefaktor til alle noder og har en automatisk rotation for at undgå ubalance i træet. Denne algoritmetype er særligt brugbar til: </w:t>
+      </w:r>
+    </w:p>
+    <w:p>
+      <w:pPr>
+        <w:pStyle w:val="ListParagraph"/>
+        <w:numPr>
+          <w:ilvl w:val="0"/>
+          <w:numId w:val="1"/>
+        </w:numPr>
+        <w:jc w:val="both"/>
+        <w:rPr>
+          <w:rFonts w:ascii="Calibri" w:hAnsi="Calibri" w:cs="Calibri"/>
+        </w:rPr>
+      </w:pPr>
+      <w:r>
+        <w:rPr>
+          <w:rFonts w:ascii="Calibri" w:hAnsi="Calibri" w:cs="Calibri"/>
+        </w:rPr>
+        <w:t>databaser</w:t>
+      </w:r>
+      <w:r>
+        <w:rPr>
+          <w:rFonts w:ascii="Calibri" w:hAnsi="Calibri" w:cs="Calibri"/>
+        </w:rPr>
+        <w:t xml:space="preserve">, </w:t>
+      </w:r>
+      <w:r>
+        <w:rPr>
+          <w:rFonts w:ascii="Calibri" w:hAnsi="Calibri" w:cs="Calibri"/>
+        </w:rPr>
+        <w:t>da det kræver hyppig søgning,</w:t>
+      </w:r>
+    </w:p>
+    <w:p>
+      <w:pPr>
+        <w:pStyle w:val="ListParagraph"/>
+        <w:numPr>
+          <w:ilvl w:val="0"/>
+          <w:numId w:val="1"/>
+        </w:numPr>
+        <w:jc w:val="both"/>
+        <w:rPr>
+          <w:rFonts w:ascii="Calibri" w:hAnsi="Calibri" w:cs="Calibri"/>
+        </w:rPr>
+      </w:pPr>
+      <w:r>
+        <w:rPr>
+          <w:rFonts w:ascii="Calibri" w:hAnsi="Calibri" w:cs="Calibri"/>
+        </w:rPr>
+        <w:t xml:space="preserve">Indeksering, </w:t>
+      </w:r>
+    </w:p>
+    <w:p>
+      <w:pPr>
+        <w:pStyle w:val="ListParagraph"/>
+        <w:numPr>
+          <w:ilvl w:val="0"/>
+          <w:numId w:val="1"/>
+        </w:numPr>
+        <w:jc w:val="both"/>
+        <w:rPr>
+          <w:rFonts w:ascii="Calibri" w:hAnsi="Calibri" w:cs="Calibri"/>
+        </w:rPr>
+      </w:pPr>
+      <w:r>
+        <w:rPr>
+          <w:rFonts w:ascii="Calibri" w:hAnsi="Calibri" w:cs="Calibri"/>
+        </w:rPr>
+        <w:t>Applikationer med højt forbrug af hukommelse,</w:t>
+      </w:r>
+    </w:p>
+    <w:p>
+      <w:pPr>
+        <w:pStyle w:val="ListParagraph"/>
+        <w:numPr>
+          <w:ilvl w:val="0"/>
+          <w:numId w:val="1"/>
+        </w:numPr>
+        <w:jc w:val="both"/>
+        <w:rPr>
+          <w:rFonts w:ascii="Calibri" w:hAnsi="Calibri" w:cs="Calibri"/>
+        </w:rPr>
+      </w:pPr>
+      <w:r>
+        <w:rPr>
+          <w:rFonts w:ascii="Calibri" w:hAnsi="Calibri" w:cs="Calibri"/>
+        </w:rPr>
+        <w:t>Spilapplikationer,</w:t>
+      </w:r>
+    </w:p>
+    <w:p>
+      <w:pPr>
+        <w:pStyle w:val="ListParagraph"/>
+        <w:numPr>
+          <w:ilvl w:val="0"/>
+          <w:numId w:val="1"/>
+        </w:numPr>
+        <w:jc w:val="both"/>
+        <w:rPr>
+          <w:rFonts w:ascii="Calibri" w:hAnsi="Calibri" w:cs="Calibri"/>
+        </w:rPr>
+      </w:pPr>
+      <w:r>
+        <w:rPr>
+          <w:rFonts w:ascii="Calibri" w:hAnsi="Calibri" w:cs="Calibri"/>
+        </w:rPr>
+        <w:t>Andre applikationer der kræver opdatering i realtid.</w:t>
+      </w:r>
+      <w:r>
+        <w:rPr>
+          <w:rFonts w:ascii="Calibri" w:hAnsi="Calibri" w:cs="Calibri"/>
+        </w:rPr>
+        <w:t xml:space="preserve"> </w:t>
+      </w:r>
+    </w:p>
+    <w:p>
+      <w:pPr>
+        <w:jc w:val="both"/>
+        <w:rPr>
+          <w:rFonts w:ascii="Calibri" w:hAnsi="Calibri" w:cs="Calibri"/>
+        </w:rPr>
+      </w:pPr>
+    </w:p>
+    <w:p>
+      <w:pPr>
+        <w:jc w:val="both"/>
+        <w:rPr>
+          <w:rFonts w:ascii="Calibri" w:hAnsi="Calibri" w:cs="Calibri"/>
+          <w:b/>
+          <w:bCs/>
+          <w:sz w:val="28"/>
+          <w:szCs w:val="28"/>
+        </w:rPr>
+      </w:pPr>
+      <w:r>
+        <w:rPr>
+          <w:rFonts w:ascii="Calibri" w:hAnsi="Calibri" w:cs="Calibri"/>
+          <w:b/>
+          <w:bCs/>
+          <w:sz w:val="28"/>
+          <w:szCs w:val="28"/>
         </w:rPr>
         <w:t xml:space="preserve">Pseudokode for algoritmen: </w:t>
       </w:r>
     </w:p>
     <w:p>
       <w:pPr>
-        <w:rPr>
-          <w:lang w:val="da-DK"/>
-        </w:rPr>
-      </w:pPr>
-      <w:r>
-        <w:rPr>
-          <w:lang w:val="da-DK"/>
+        <w:jc w:val="both"/>
+        <w:rPr>
+          <w:rFonts w:ascii="Calibri" w:hAnsi="Calibri" w:cs="Calibri"/>
+          <w:b/>
+          <w:bCs/>
+          <w:sz w:val="28"/>
+          <w:szCs w:val="28"/>
+        </w:rPr>
+      </w:pPr>
+      <w:r>
+        <w:rPr>
+          <w:rFonts w:ascii="Calibri" w:hAnsi="Calibri" w:cs="Calibri"/>
+          <w:b/>
+          <w:bCs/>
+          <w:sz w:val="28"/>
+          <w:szCs w:val="28"/>
         </w:rPr>
         <w:t>Link til inspiration:</w:t>
       </w:r>
     </w:p>
     <w:p>
       <w:pPr>
-        <w:rPr>
-          <w:lang w:val="da-DK"/>
+        <w:jc w:val="both"/>
+        <w:rPr>
+          <w:rFonts w:ascii="Calibri" w:hAnsi="Calibri" w:cs="Calibri"/>
         </w:rPr>
       </w:pPr>
     </w:p>
     <w:sectPr>
+      <w:headerReference w:type="default" r:id="rId10"/>
+      <w:footerReference w:type="default" r:id="rId11"/>
       <w:pgSz w:w="11906" w:h="16838"/>
       <w:pgMar w:top="1440" w:right="1440" w:bottom="1440" w:left="1440" w:header="708" w:footer="708" w:gutter="0"/>
       <w:cols w:space="708"/>
@@ -174,6 +759,292 @@
     </w:sectPr>
   </w:body>
 </w:document>
+</file>
+
+<file path=word/endnotes.xml><?xml version="1.0" encoding="utf-8"?>
+<w:endnotes xmlns:wpc="http://schemas.microsoft.com/office/word/2010/wordprocessingCanvas" xmlns:cx="http://schemas.microsoft.com/office/drawing/2014/chartex" xmlns:cx1="http://schemas.microsoft.com/office/drawing/2015/9/8/chartex" xmlns:cx2="http://schemas.microsoft.com/office/drawing/2015/10/21/chartex" xmlns:cx3="http://schemas.microsoft.com/office/drawing/2016/5/9/chartex" xmlns:cx4="http://schemas.microsoft.com/office/drawing/2016/5/10/chartex" xmlns:cx5="http://schemas.microsoft.com/office/drawing/2016/5/11/chartex" xmlns:cx6="http://schemas.microsoft.com/office/drawing/2016/5/12/chartex" xmlns:cx7="http://schemas.microsoft.com/office/drawing/2016/5/13/chartex" xmlns:cx8="http://schemas.microsoft.com/office/drawing/2016/5/14/chartex" xmlns:mc="http://schemas.openxmlformats.org/markup-compatibility/2006" xmlns:aink="http://schemas.microsoft.com/office/drawing/2016/ink" xmlns:am3d="http://schemas.microsoft.com/office/drawing/2017/model3d" xmlns:o="urn:schemas-microsoft-com:office:office" xmlns:oel="http://schemas.microsoft.com/office/2019/extlst" xmlns:r="http://schemas.openxmlformats.org/officeDocument/2006/relationships" xmlns:m="http://schemas.openxmlformats.org/officeDocument/2006/math" xmlns:v="urn:schemas-microsoft-com:vml" xmlns:wp14="http://schemas.microsoft.com/office/word/2010/wordprocessingDrawing" xmlns:wp="http://schemas.openxmlformats.org/drawingml/2006/wordprocessingDrawing" xmlns:w10="urn:schemas-microsoft-com:office:word" xmlns:w="http://schemas.openxmlformats.org/wordprocessingml/2006/main" xmlns:w14="http://schemas.microsoft.com/office/word/2010/wordml" xmlns:w15="http://schemas.microsoft.com/office/word/2012/wordml" xmlns:w16cex="http://schemas.microsoft.com/office/word/2018/wordml/cex" xmlns:w16cid="http://schemas.microsoft.com/office/word/2016/wordml/cid" xmlns:w16="http://schemas.microsoft.com/office/word/2018/wordml" xmlns:w16du="http://schemas.microsoft.com/office/word/2023/wordml/word16du" xmlns:w16sdtdh="http://schemas.microsoft.com/office/word/2020/wordml/sdtdatahash" xmlns:w16sdtfl="http://schemas.microsoft.com/office/word/2024/wordml/sdtformatlock" xmlns:w16se="http://schemas.microsoft.com/office/word/2015/wordml/symex" xmlns:wpg="http://schemas.microsoft.com/office/word/2010/wordprocessingGroup" xmlns:wpi="http://schemas.microsoft.com/office/word/2010/wordprocessingInk" xmlns:wne="http://schemas.microsoft.com/office/word/2006/wordml" xmlns:wps="http://schemas.microsoft.com/office/word/2010/wordprocessingShape" mc:Ignorable="w14 w15 w16se w16cid w16 w16cex w16sdtdh w16sdtfl w16du wp14">
+  <w:endnote w:type="separator" w:id="-1">
+    <w:p>
+      <w:pPr>
+        <w:spacing w:after="0" w:line="240" w:lineRule="auto"/>
+      </w:pPr>
+      <w:r>
+        <w:separator/>
+      </w:r>
+    </w:p>
+  </w:endnote>
+  <w:endnote w:type="continuationSeparator" w:id="0">
+    <w:p>
+      <w:pPr>
+        <w:spacing w:after="0" w:line="240" w:lineRule="auto"/>
+      </w:pPr>
+      <w:r>
+        <w:continuationSeparator/>
+      </w:r>
+    </w:p>
+  </w:endnote>
+</w:endnotes>
+</file>
+
+<file path=word/footer1.xml><?xml version="1.0" encoding="utf-8"?>
+<w:ftr xmlns:wpc="http://schemas.microsoft.com/office/word/2010/wordprocessingCanvas" xmlns:cx="http://schemas.microsoft.com/office/drawing/2014/chartex" xmlns:cx1="http://schemas.microsoft.com/office/drawing/2015/9/8/chartex" xmlns:cx2="http://schemas.microsoft.com/office/drawing/2015/10/21/chartex" xmlns:cx3="http://schemas.microsoft.com/office/drawing/2016/5/9/chartex" xmlns:cx4="http://schemas.microsoft.com/office/drawing/2016/5/10/chartex" xmlns:cx5="http://schemas.microsoft.com/office/drawing/2016/5/11/chartex" xmlns:cx6="http://schemas.microsoft.com/office/drawing/2016/5/12/chartex" xmlns:cx7="http://schemas.microsoft.com/office/drawing/2016/5/13/chartex" xmlns:cx8="http://schemas.microsoft.com/office/drawing/2016/5/14/chartex" xmlns:mc="http://schemas.openxmlformats.org/markup-compatibility/2006" xmlns:aink="http://schemas.microsoft.com/office/drawing/2016/ink" xmlns:am3d="http://schemas.microsoft.com/office/drawing/2017/model3d" xmlns:o="urn:schemas-microsoft-com:office:office" xmlns:oel="http://schemas.microsoft.com/office/2019/extlst" xmlns:r="http://schemas.openxmlformats.org/officeDocument/2006/relationships" xmlns:m="http://schemas.openxmlformats.org/officeDocument/2006/math" xmlns:v="urn:schemas-microsoft-com:vml" xmlns:wp14="http://schemas.microsoft.com/office/word/2010/wordprocessingDrawing" xmlns:wp="http://schemas.openxmlformats.org/drawingml/2006/wordprocessingDrawing" xmlns:w10="urn:schemas-microsoft-com:office:word" xmlns:w="http://schemas.openxmlformats.org/wordprocessingml/2006/main" xmlns:w14="http://schemas.microsoft.com/office/word/2010/wordml" xmlns:w15="http://schemas.microsoft.com/office/word/2012/wordml" xmlns:w16cex="http://schemas.microsoft.com/office/word/2018/wordml/cex" xmlns:w16cid="http://schemas.microsoft.com/office/word/2016/wordml/cid" xmlns:w16="http://schemas.microsoft.com/office/word/2018/wordml" xmlns:w16du="http://schemas.microsoft.com/office/word/2023/wordml/word16du" xmlns:w16sdtdh="http://schemas.microsoft.com/office/word/2020/wordml/sdtdatahash" xmlns:w16sdtfl="http://schemas.microsoft.com/office/word/2024/wordml/sdtformatlock" xmlns:w16se="http://schemas.microsoft.com/office/word/2015/wordml/symex" xmlns:wpg="http://schemas.microsoft.com/office/word/2010/wordprocessingGroup" xmlns:wpi="http://schemas.microsoft.com/office/word/2010/wordprocessingInk" xmlns:wne="http://schemas.microsoft.com/office/word/2006/wordml" xmlns:wps="http://schemas.microsoft.com/office/word/2010/wordprocessingShape" mc:Ignorable="w14 w15 w16se w16cid w16 w16cex w16sdtdh w16sdtfl w16du wp14">
+  <w:sdt>
+    <w:sdtPr>
+      <w:id w:val="-1953931472"/>
+      <w:docPartObj>
+        <w:docPartGallery w:val="Page Numbers (Bottom of Page)"/>
+        <w:docPartUnique/>
+      </w:docPartObj>
+    </w:sdtPr>
+    <w:sdtContent>
+      <w:p>
+        <w:pPr>
+          <w:pStyle w:val="Footer"/>
+        </w:pPr>
+        <w:r>
+          <w:t xml:space="preserve">Side </w:t>
+        </w:r>
+        <w:r>
+          <w:fldChar w:fldCharType="begin"/>
+        </w:r>
+        <w:r>
+          <w:instrText xml:space="preserve"> PAGE   \* MERGEFORMAT </w:instrText>
+        </w:r>
+        <w:r>
+          <w:fldChar w:fldCharType="separate"/>
+        </w:r>
+        <w:r>
+          <w:t>2</w:t>
+        </w:r>
+        <w:r>
+          <w:fldChar w:fldCharType="end"/>
+        </w:r>
+        <w:r>
+          <w:t xml:space="preserve"> af 3</w:t>
+        </w:r>
+      </w:p>
+    </w:sdtContent>
+  </w:sdt>
+  <w:p>
+    <w:pPr>
+      <w:pStyle w:val="Footer"/>
+    </w:pPr>
+  </w:p>
+</w:ftr>
+</file>
+
+<file path=word/footnotes.xml><?xml version="1.0" encoding="utf-8"?>
+<w:footnotes xmlns:wpc="http://schemas.microsoft.com/office/word/2010/wordprocessingCanvas" xmlns:cx="http://schemas.microsoft.com/office/drawing/2014/chartex" xmlns:cx1="http://schemas.microsoft.com/office/drawing/2015/9/8/chartex" xmlns:cx2="http://schemas.microsoft.com/office/drawing/2015/10/21/chartex" xmlns:cx3="http://schemas.microsoft.com/office/drawing/2016/5/9/chartex" xmlns:cx4="http://schemas.microsoft.com/office/drawing/2016/5/10/chartex" xmlns:cx5="http://schemas.microsoft.com/office/drawing/2016/5/11/chartex" xmlns:cx6="http://schemas.microsoft.com/office/drawing/2016/5/12/chartex" xmlns:cx7="http://schemas.microsoft.com/office/drawing/2016/5/13/chartex" xmlns:cx8="http://schemas.microsoft.com/office/drawing/2016/5/14/chartex" xmlns:mc="http://schemas.openxmlformats.org/markup-compatibility/2006" xmlns:aink="http://schemas.microsoft.com/office/drawing/2016/ink" xmlns:am3d="http://schemas.microsoft.com/office/drawing/2017/model3d" xmlns:o="urn:schemas-microsoft-com:office:office" xmlns:oel="http://schemas.microsoft.com/office/2019/extlst" xmlns:r="http://schemas.openxmlformats.org/officeDocument/2006/relationships" xmlns:m="http://schemas.openxmlformats.org/officeDocument/2006/math" xmlns:v="urn:schemas-microsoft-com:vml" xmlns:wp14="http://schemas.microsoft.com/office/word/2010/wordprocessingDrawing" xmlns:wp="http://schemas.openxmlformats.org/drawingml/2006/wordprocessingDrawing" xmlns:w10="urn:schemas-microsoft-com:office:word" xmlns:w="http://schemas.openxmlformats.org/wordprocessingml/2006/main" xmlns:w14="http://schemas.microsoft.com/office/word/2010/wordml" xmlns:w15="http://schemas.microsoft.com/office/word/2012/wordml" xmlns:w16cex="http://schemas.microsoft.com/office/word/2018/wordml/cex" xmlns:w16cid="http://schemas.microsoft.com/office/word/2016/wordml/cid" xmlns:w16="http://schemas.microsoft.com/office/word/2018/wordml" xmlns:w16du="http://schemas.microsoft.com/office/word/2023/wordml/word16du" xmlns:w16sdtdh="http://schemas.microsoft.com/office/word/2020/wordml/sdtdatahash" xmlns:w16sdtfl="http://schemas.microsoft.com/office/word/2024/wordml/sdtformatlock" xmlns:w16se="http://schemas.microsoft.com/office/word/2015/wordml/symex" xmlns:wpg="http://schemas.microsoft.com/office/word/2010/wordprocessingGroup" xmlns:wpi="http://schemas.microsoft.com/office/word/2010/wordprocessingInk" xmlns:wne="http://schemas.microsoft.com/office/word/2006/wordml" xmlns:wps="http://schemas.microsoft.com/office/word/2010/wordprocessingShape" mc:Ignorable="w14 w15 w16se w16cid w16 w16cex w16sdtdh w16sdtfl w16du wp14">
+  <w:footnote w:type="separator" w:id="-1">
+    <w:p>
+      <w:pPr>
+        <w:spacing w:after="0" w:line="240" w:lineRule="auto"/>
+      </w:pPr>
+      <w:r>
+        <w:separator/>
+      </w:r>
+    </w:p>
+  </w:footnote>
+  <w:footnote w:type="continuationSeparator" w:id="0">
+    <w:p>
+      <w:pPr>
+        <w:spacing w:after="0" w:line="240" w:lineRule="auto"/>
+      </w:pPr>
+      <w:r>
+        <w:continuationSeparator/>
+      </w:r>
+    </w:p>
+  </w:footnote>
+</w:footnotes>
+</file>
+
+<file path=word/header1.xml><?xml version="1.0" encoding="utf-8"?>
+<w:hdr xmlns:wpc="http://schemas.microsoft.com/office/word/2010/wordprocessingCanvas" xmlns:cx="http://schemas.microsoft.com/office/drawing/2014/chartex" xmlns:cx1="http://schemas.microsoft.com/office/drawing/2015/9/8/chartex" xmlns:cx2="http://schemas.microsoft.com/office/drawing/2015/10/21/chartex" xmlns:cx3="http://schemas.microsoft.com/office/drawing/2016/5/9/chartex" xmlns:cx4="http://schemas.microsoft.com/office/drawing/2016/5/10/chartex" xmlns:cx5="http://schemas.microsoft.com/office/drawing/2016/5/11/chartex" xmlns:cx6="http://schemas.microsoft.com/office/drawing/2016/5/12/chartex" xmlns:cx7="http://schemas.microsoft.com/office/drawing/2016/5/13/chartex" xmlns:cx8="http://schemas.microsoft.com/office/drawing/2016/5/14/chartex" xmlns:mc="http://schemas.openxmlformats.org/markup-compatibility/2006" xmlns:aink="http://schemas.microsoft.com/office/drawing/2016/ink" xmlns:am3d="http://schemas.microsoft.com/office/drawing/2017/model3d" xmlns:o="urn:schemas-microsoft-com:office:office" xmlns:oel="http://schemas.microsoft.com/office/2019/extlst" xmlns:r="http://schemas.openxmlformats.org/officeDocument/2006/relationships" xmlns:m="http://schemas.openxmlformats.org/officeDocument/2006/math" xmlns:v="urn:schemas-microsoft-com:vml" xmlns:wp14="http://schemas.microsoft.com/office/word/2010/wordprocessingDrawing" xmlns:wp="http://schemas.openxmlformats.org/drawingml/2006/wordprocessingDrawing" xmlns:w10="urn:schemas-microsoft-com:office:word" xmlns:w="http://schemas.openxmlformats.org/wordprocessingml/2006/main" xmlns:w14="http://schemas.microsoft.com/office/word/2010/wordml" xmlns:w15="http://schemas.microsoft.com/office/word/2012/wordml" xmlns:w16cex="http://schemas.microsoft.com/office/word/2018/wordml/cex" xmlns:w16cid="http://schemas.microsoft.com/office/word/2016/wordml/cid" xmlns:w16="http://schemas.microsoft.com/office/word/2018/wordml" xmlns:w16du="http://schemas.microsoft.com/office/word/2023/wordml/word16du" xmlns:w16sdtdh="http://schemas.microsoft.com/office/word/2020/wordml/sdtdatahash" xmlns:w16sdtfl="http://schemas.microsoft.com/office/word/2024/wordml/sdtformatlock" xmlns:w16se="http://schemas.microsoft.com/office/word/2015/wordml/symex" xmlns:wpg="http://schemas.microsoft.com/office/word/2010/wordprocessingGroup" xmlns:wpi="http://schemas.microsoft.com/office/word/2010/wordprocessingInk" xmlns:wne="http://schemas.microsoft.com/office/word/2006/wordml" xmlns:wps="http://schemas.microsoft.com/office/word/2010/wordprocessingShape" mc:Ignorable="w14 w15 w16se w16cid w16 w16cex w16sdtdh w16sdtfl w16du wp14">
+  <w:p>
+    <w:pPr>
+      <w:pStyle w:val="Header"/>
+      <w:rPr>
+        <w:sz w:val="18"/>
+        <w:szCs w:val="18"/>
+      </w:rPr>
+    </w:pPr>
+    <w:r>
+      <w:rPr>
+        <w:sz w:val="18"/>
+        <w:szCs w:val="18"/>
+      </w:rPr>
+      <w:t>Idris Azmi At</w:t>
+    </w:r>
+    <w:r>
+      <w:rPr>
+        <w:sz w:val="18"/>
+        <w:szCs w:val="18"/>
+      </w:rPr>
+      <w:t>a</w:t>
+    </w:r>
+    <w:r>
+      <w:rPr>
+        <w:sz w:val="18"/>
+        <w:szCs w:val="18"/>
+      </w:rPr>
+      <w:t xml:space="preserve"> Isci</w:t>
+    </w:r>
+  </w:p>
+  <w:p>
+    <w:pPr>
+      <w:pStyle w:val="Header"/>
+      <w:rPr>
+        <w:sz w:val="18"/>
+        <w:szCs w:val="18"/>
+      </w:rPr>
+    </w:pPr>
+    <w:r>
+      <w:rPr>
+        <w:sz w:val="18"/>
+        <w:szCs w:val="18"/>
+      </w:rPr>
+      <w:t>Erhvervsakademi København, Datamatiker</w:t>
+    </w:r>
+  </w:p>
+  <w:p>
+    <w:pPr>
+      <w:pStyle w:val="Header"/>
+      <w:rPr>
+        <w:sz w:val="18"/>
+        <w:szCs w:val="18"/>
+      </w:rPr>
+    </w:pPr>
+    <w:r>
+      <w:rPr>
+        <w:sz w:val="18"/>
+        <w:szCs w:val="18"/>
+      </w:rPr>
+      <w:t>Datastrukturer &amp; algoritmer</w:t>
+    </w:r>
+  </w:p>
+  <w:p>
+    <w:pPr>
+      <w:pStyle w:val="Header"/>
+      <w:rPr>
+        <w:sz w:val="18"/>
+        <w:szCs w:val="18"/>
+      </w:rPr>
+    </w:pPr>
+    <w:r>
+      <w:rPr>
+        <w:sz w:val="18"/>
+        <w:szCs w:val="18"/>
+      </w:rPr>
+      <w:t>8/12-25</w:t>
+    </w:r>
+  </w:p>
+  <w:p>
+    <w:pPr>
+      <w:pStyle w:val="Header"/>
+      <w:rPr>
+        <w:sz w:val="18"/>
+        <w:szCs w:val="18"/>
+      </w:rPr>
+    </w:pPr>
+  </w:p>
+</w:hdr>
+</file>
+
+<file path=word/numbering.xml><?xml version="1.0" encoding="utf-8"?>
+<w:numbering xmlns:wpc="http://schemas.microsoft.com/office/word/2010/wordprocessingCanvas" xmlns:cx="http://schemas.microsoft.com/office/drawing/2014/chartex" xmlns:cx1="http://schemas.microsoft.com/office/drawing/2015/9/8/chartex" xmlns:cx2="http://schemas.microsoft.com/office/drawing/2015/10/21/chartex" xmlns:cx3="http://schemas.microsoft.com/office/drawing/2016/5/9/chartex" xmlns:cx4="http://schemas.microsoft.com/office/drawing/2016/5/10/chartex" xmlns:cx5="http://schemas.microsoft.com/office/drawing/2016/5/11/chartex" xmlns:cx6="http://schemas.microsoft.com/office/drawing/2016/5/12/chartex" xmlns:cx7="http://schemas.microsoft.com/office/drawing/2016/5/13/chartex" xmlns:cx8="http://schemas.microsoft.com/office/drawing/2016/5/14/chartex" xmlns:mc="http://schemas.openxmlformats.org/markup-compatibility/2006" xmlns:aink="http://schemas.microsoft.com/office/drawing/2016/ink" xmlns:am3d="http://schemas.microsoft.com/office/drawing/2017/model3d" xmlns:o="urn:schemas-microsoft-com:office:office" xmlns:oel="http://schemas.microsoft.com/office/2019/extlst" xmlns:r="http://schemas.openxmlformats.org/officeDocument/2006/relationships" xmlns:m="http://schemas.openxmlformats.org/officeDocument/2006/math" xmlns:v="urn:schemas-microsoft-com:vml" xmlns:wp14="http://schemas.microsoft.com/office/word/2010/wordprocessingDrawing" xmlns:wp="http://schemas.openxmlformats.org/drawingml/2006/wordprocessingDrawing" xmlns:w10="urn:schemas-microsoft-com:office:word" xmlns:w="http://schemas.openxmlformats.org/wordprocessingml/2006/main" xmlns:w14="http://schemas.microsoft.com/office/word/2010/wordml" xmlns:w15="http://schemas.microsoft.com/office/word/2012/wordml" xmlns:w16cex="http://schemas.microsoft.com/office/word/2018/wordml/cex" xmlns:w16cid="http://schemas.microsoft.com/office/word/2016/wordml/cid" xmlns:w16="http://schemas.microsoft.com/office/word/2018/wordml" xmlns:w16du="http://schemas.microsoft.com/office/word/2023/wordml/word16du" xmlns:w16sdtdh="http://schemas.microsoft.com/office/word/2020/wordml/sdtdatahash" xmlns:w16sdtfl="http://schemas.microsoft.com/office/word/2024/wordml/sdtformatlock" xmlns:w16se="http://schemas.microsoft.com/office/word/2015/wordml/symex" xmlns:wpg="http://schemas.microsoft.com/office/word/2010/wordprocessingGroup" xmlns:wpi="http://schemas.microsoft.com/office/word/2010/wordprocessingInk" xmlns:wne="http://schemas.microsoft.com/office/word/2006/wordml" xmlns:wps="http://schemas.microsoft.com/office/word/2010/wordprocessingShape" mc:Ignorable="w14 w15 w16se w16cid w16 w16cex w16sdtdh w16sdtfl w16du wp14">
+  <w:abstractNum w:abstractNumId="0" w15:restartNumberingAfterBreak="0">
+    <w:nsid w:val="26803EF4"/>
+    <w:multiLevelType w:val="hybridMultilevel"/>
+    <w:tmpl w:val="34808B18"/>
+    <w:lvl w:ilvl="0" w:tplc="2000000F">
+      <w:start w:val="1"/>
+      <w:numFmt w:val="decimal"/>
+      <w:lvlText w:val="%1."/>
+      <w:lvlJc w:val="left"/>
+      <w:pPr>
+        <w:ind w:left="720" w:hanging="360"/>
+      </w:pPr>
+      <w:rPr>
+        <w:rFonts w:hint="default"/>
+      </w:rPr>
+    </w:lvl>
+    <w:lvl w:ilvl="1" w:tplc="20000019" w:tentative="1">
+      <w:start w:val="1"/>
+      <w:numFmt w:val="lowerLetter"/>
+      <w:lvlText w:val="%2."/>
+      <w:lvlJc w:val="left"/>
+      <w:pPr>
+        <w:ind w:left="1440" w:hanging="360"/>
+      </w:pPr>
+    </w:lvl>
+    <w:lvl w:ilvl="2" w:tplc="2000001B" w:tentative="1">
+      <w:start w:val="1"/>
+      <w:numFmt w:val="lowerRoman"/>
+      <w:lvlText w:val="%3."/>
+      <w:lvlJc w:val="right"/>
+      <w:pPr>
+        <w:ind w:left="2160" w:hanging="180"/>
+      </w:pPr>
+    </w:lvl>
+    <w:lvl w:ilvl="3" w:tplc="2000000F" w:tentative="1">
+      <w:start w:val="1"/>
+      <w:numFmt w:val="decimal"/>
+      <w:lvlText w:val="%4."/>
+      <w:lvlJc w:val="left"/>
+      <w:pPr>
+        <w:ind w:left="2880" w:hanging="360"/>
+      </w:pPr>
+    </w:lvl>
+    <w:lvl w:ilvl="4" w:tplc="20000019" w:tentative="1">
+      <w:start w:val="1"/>
+      <w:numFmt w:val="lowerLetter"/>
+      <w:lvlText w:val="%5."/>
+      <w:lvlJc w:val="left"/>
+      <w:pPr>
+        <w:ind w:left="3600" w:hanging="360"/>
+      </w:pPr>
+    </w:lvl>
+    <w:lvl w:ilvl="5" w:tplc="2000001B" w:tentative="1">
+      <w:start w:val="1"/>
+      <w:numFmt w:val="lowerRoman"/>
+      <w:lvlText w:val="%6."/>
+      <w:lvlJc w:val="right"/>
+      <w:pPr>
+        <w:ind w:left="4320" w:hanging="180"/>
+      </w:pPr>
+    </w:lvl>
+    <w:lvl w:ilvl="6" w:tplc="2000000F" w:tentative="1">
+      <w:start w:val="1"/>
+      <w:numFmt w:val="decimal"/>
+      <w:lvlText w:val="%7."/>
+      <w:lvlJc w:val="left"/>
+      <w:pPr>
+        <w:ind w:left="5040" w:hanging="360"/>
+      </w:pPr>
+    </w:lvl>
+    <w:lvl w:ilvl="7" w:tplc="20000019" w:tentative="1">
+      <w:start w:val="1"/>
+      <w:numFmt w:val="lowerLetter"/>
+      <w:lvlText w:val="%8."/>
+      <w:lvlJc w:val="left"/>
+      <w:pPr>
+        <w:ind w:left="5760" w:hanging="360"/>
+      </w:pPr>
+    </w:lvl>
+    <w:lvl w:ilvl="8" w:tplc="2000001B" w:tentative="1">
+      <w:start w:val="1"/>
+      <w:numFmt w:val="lowerRoman"/>
+      <w:lvlText w:val="%9."/>
+      <w:lvlJc w:val="right"/>
+      <w:pPr>
+        <w:ind w:left="6480" w:hanging="180"/>
+      </w:pPr>
+    </w:lvl>
+  </w:abstractNum>
+  <w:num w:numId="1" w16cid:durableId="545413603">
+    <w:abstractNumId w:val="0"/>
+  </w:num>
+</w:numbering>
 </file>
 
 <file path=word/styles.xml><?xml version="1.0" encoding="utf-8"?>
@@ -576,6 +1447,9 @@
   <w:style w:type="paragraph" w:default="1" w:styleId="Normal">
     <w:name w:val="Normal"/>
     <w:qFormat/>
+    <w:rPr>
+      <w:lang w:val="da-DK"/>
+    </w:rPr>
   </w:style>
   <w:style w:type="paragraph" w:styleId="Heading1">
     <w:name w:val="heading 1"/>
@@ -779,7 +1653,6 @@
   <w:style w:type="character" w:default="1" w:styleId="DefaultParagraphFont">
     <w:name w:val="Default Paragraph Font"/>
     <w:uiPriority w:val="1"/>
-    <w:semiHidden/>
     <w:unhideWhenUsed/>
   </w:style>
   <w:style w:type="table" w:default="1" w:styleId="TableNormal">
@@ -1115,6 +1988,50 @@
       <w:color w:val="605E5C"/>
       <w:shd w:val="clear" w:color="auto" w:fill="E1DFDD"/>
     </w:rPr>
+  </w:style>
+  <w:style w:type="paragraph" w:styleId="Header">
+    <w:name w:val="header"/>
+    <w:basedOn w:val="Normal"/>
+    <w:link w:val="HeaderChar"/>
+    <w:uiPriority w:val="99"/>
+    <w:unhideWhenUsed/>
+    <w:rsid w:val="00DB5548"/>
+    <w:pPr>
+      <w:tabs>
+        <w:tab w:val="center" w:pos="4513"/>
+        <w:tab w:val="right" w:pos="9026"/>
+      </w:tabs>
+      <w:spacing w:after="0" w:line="240" w:lineRule="auto"/>
+    </w:pPr>
+  </w:style>
+  <w:style w:type="character" w:customStyle="1" w:styleId="HeaderChar">
+    <w:name w:val="Header Char"/>
+    <w:basedOn w:val="DefaultParagraphFont"/>
+    <w:link w:val="Header"/>
+    <w:uiPriority w:val="99"/>
+    <w:rsid w:val="00DB5548"/>
+  </w:style>
+  <w:style w:type="paragraph" w:styleId="Footer">
+    <w:name w:val="footer"/>
+    <w:basedOn w:val="Normal"/>
+    <w:link w:val="FooterChar"/>
+    <w:uiPriority w:val="99"/>
+    <w:unhideWhenUsed/>
+    <w:rsid w:val="00DB5548"/>
+    <w:pPr>
+      <w:tabs>
+        <w:tab w:val="center" w:pos="4513"/>
+        <w:tab w:val="right" w:pos="9026"/>
+      </w:tabs>
+      <w:spacing w:after="0" w:line="240" w:lineRule="auto"/>
+    </w:pPr>
+  </w:style>
+  <w:style w:type="character" w:customStyle="1" w:styleId="FooterChar">
+    <w:name w:val="Footer Char"/>
+    <w:basedOn w:val="DefaultParagraphFont"/>
+    <w:link w:val="Footer"/>
+    <w:uiPriority w:val="99"/>
+    <w:rsid w:val="00DB5548"/>
   </w:style>
 </w:styles>
 </file>

</xml_diff>

<commit_message>
minor updates to rapport - ca 3 sider
</commit_message>
<xml_diff>
--- a/AVL-rapport.docx
+++ b/AVL-rapport.docx
@@ -11,6 +11,7 @@
           <w:bCs/>
           <w:sz w:val="36"/>
           <w:szCs w:val="36"/>
+          <w:lang w:val="en-US"/>
         </w:rPr>
       </w:pPr>
       <w:r>
@@ -20,6 +21,7 @@
           <w:bCs/>
           <w:sz w:val="36"/>
           <w:szCs w:val="36"/>
+          <w:lang w:val="en-US"/>
         </w:rPr>
         <w:t>AVL-Tree</w:t>
       </w:r>
@@ -32,6 +34,7 @@
           <w:rFonts w:ascii="Calibri" w:hAnsi="Calibri" w:cs="Calibri"/>
           <w:sz w:val="18"/>
           <w:szCs w:val="18"/>
+          <w:lang w:val="en-US"/>
         </w:rPr>
       </w:pPr>
       <w:r>
@@ -39,6 +42,7 @@
           <w:rFonts w:ascii="Calibri" w:hAnsi="Calibri" w:cs="Calibri"/>
           <w:sz w:val="18"/>
           <w:szCs w:val="18"/>
+          <w:lang w:val="en-US"/>
         </w:rPr>
         <w:t xml:space="preserve">Idris Isci – </w:t>
       </w:r>
@@ -49,6 +53,7 @@
             <w:rFonts w:ascii="Calibri" w:hAnsi="Calibri" w:cs="Calibri"/>
             <w:sz w:val="18"/>
             <w:szCs w:val="18"/>
+            <w:lang w:val="en-US"/>
           </w:rPr>
           <w:t>cph-ii38@stud.ek.dk</w:t>
         </w:r>
@@ -58,6 +63,7 @@
           <w:rFonts w:ascii="Calibri" w:hAnsi="Calibri" w:cs="Calibri"/>
           <w:sz w:val="18"/>
           <w:szCs w:val="18"/>
+          <w:lang w:val="en-US"/>
         </w:rPr>
         <w:t xml:space="preserve"> - @mridrisisci</w:t>
       </w:r>
@@ -154,6 +160,7 @@
       <w:r>
         <w:rPr>
           <w:rFonts w:ascii="Calibri" w:hAnsi="Calibri" w:cs="Calibri"/>
+          <w:noProof/>
         </w:rPr>
         <w:drawing>
           <wp:inline distT="0" distB="0" distL="0" distR="0" wp14:anchorId="691BFA0F" wp14:editId="575844CD">
@@ -330,7 +337,7 @@
           <w:szCs w:val="28"/>
         </w:rPr>
         <w:lastRenderedPageBreak/>
-        <w:t>Generel beskrivelse af projektet:</w:t>
+        <w:t>Generel beskrivelse af projektet</w:t>
       </w:r>
       <w:r>
         <w:rPr>
@@ -405,13 +412,7 @@
         <w:rPr>
           <w:rFonts w:ascii="Calibri" w:hAnsi="Calibri" w:cs="Calibri"/>
         </w:rPr>
-        <w:t xml:space="preserve"> Landis</w:t>
-      </w:r>
-      <w:r>
-        <w:rPr>
-          <w:rFonts w:ascii="Calibri" w:hAnsi="Calibri" w:cs="Calibri"/>
-        </w:rPr>
-        <w:t xml:space="preserve"> i 1962. Demonstrationen lægger vægt på at vise hvad der sker trin for trin. </w:t>
+        <w:t xml:space="preserve"> Landis i 1962. Demonstrationen lægger vægt på at vise hvad der sker trin for trin. </w:t>
       </w:r>
     </w:p>
     <w:p>
@@ -535,7 +536,7 @@
           <w:sz w:val="28"/>
           <w:szCs w:val="28"/>
         </w:rPr>
-        <w:t>Uddybende beskrivelse af projektet:</w:t>
+        <w:t>Uddybende beskrivelse af projektet</w:t>
       </w:r>
       <w:r>
         <w:rPr>
@@ -1163,6 +1164,142 @@
         <w:jc w:val="both"/>
         <w:rPr>
           <w:rFonts w:ascii="Calibri" w:hAnsi="Calibri" w:cs="Calibri"/>
+        </w:rPr>
+      </w:pPr>
+      <w:r>
+        <w:rPr>
+          <w:rFonts w:ascii="Calibri" w:hAnsi="Calibri" w:cs="Calibri"/>
+        </w:rPr>
+        <w:t xml:space="preserve">Pladskompleksiteten bruger O(n) notationstypen og dette er grundet at enhver node indeholder </w:t>
+      </w:r>
+      <w:r>
+        <w:rPr>
+          <w:rFonts w:ascii="Calibri" w:hAnsi="Calibri" w:cs="Calibri"/>
+        </w:rPr>
+        <w:t xml:space="preserve">sin egen værdi samt referencer til sine venstre- og højre barn. ’n’ er antallet af noder i træet. Dette ved man da noden har i alt 3 værdier. </w:t>
+      </w:r>
+    </w:p>
+    <w:p>
+      <w:pPr>
+        <w:jc w:val="both"/>
+        <w:rPr>
+          <w:rFonts w:ascii="Calibri" w:hAnsi="Calibri" w:cs="Calibri"/>
+        </w:rPr>
+      </w:pPr>
+      <w:r>
+        <w:rPr>
+          <w:rFonts w:ascii="Calibri" w:hAnsi="Calibri" w:cs="Calibri"/>
+        </w:rPr>
+        <w:t xml:space="preserve">I </w:t>
+      </w:r>
+      <w:proofErr w:type="spellStart"/>
+      <w:r>
+        <w:rPr>
+          <w:rFonts w:ascii="Calibri" w:hAnsi="Calibri" w:cs="Calibri"/>
+        </w:rPr>
+        <w:t>best</w:t>
+      </w:r>
+      <w:proofErr w:type="spellEnd"/>
+      <w:r>
+        <w:rPr>
+          <w:rFonts w:ascii="Calibri" w:hAnsi="Calibri" w:cs="Calibri"/>
+        </w:rPr>
+        <w:t xml:space="preserve"> case bruger man notationstypen </w:t>
+      </w:r>
+      <w:proofErr w:type="gramStart"/>
+      <w:r>
+        <w:rPr>
+          <w:rFonts w:ascii="Calibri" w:hAnsi="Calibri" w:cs="Calibri"/>
+        </w:rPr>
+        <w:t>O(</w:t>
+      </w:r>
+      <w:proofErr w:type="gramEnd"/>
+      <w:r>
+        <w:rPr>
+          <w:rFonts w:ascii="Calibri" w:hAnsi="Calibri" w:cs="Calibri"/>
+        </w:rPr>
+        <w:t>1) ved</w:t>
+      </w:r>
+      <w:r>
+        <w:rPr>
+          <w:rFonts w:ascii="Calibri" w:hAnsi="Calibri" w:cs="Calibri"/>
+        </w:rPr>
+        <w:t xml:space="preserve"> søgning når det angår tidskompleksitet. Sådan et scenarie vil ske hvis værdien man søger </w:t>
+      </w:r>
+      <w:proofErr w:type="gramStart"/>
+      <w:r>
+        <w:rPr>
+          <w:rFonts w:ascii="Calibri" w:hAnsi="Calibri" w:cs="Calibri"/>
+        </w:rPr>
+        <w:t>efter</w:t>
+      </w:r>
+      <w:proofErr w:type="gramEnd"/>
+      <w:r>
+        <w:rPr>
+          <w:rFonts w:ascii="Calibri" w:hAnsi="Calibri" w:cs="Calibri"/>
+        </w:rPr>
+        <w:t xml:space="preserve"> er lig med roden af træet. Dog ved andre tilfælde vil man bruge notationstypen </w:t>
+      </w:r>
+      <w:proofErr w:type="gramStart"/>
+      <w:r>
+        <w:rPr>
+          <w:rFonts w:ascii="Calibri" w:hAnsi="Calibri" w:cs="Calibri"/>
+        </w:rPr>
+        <w:t>O(</w:t>
+      </w:r>
+      <w:proofErr w:type="gramEnd"/>
+      <w:r>
+        <w:rPr>
+          <w:rFonts w:ascii="Calibri" w:hAnsi="Calibri" w:cs="Calibri"/>
+        </w:rPr>
+        <w:t xml:space="preserve">log n) da træet vil have behov for balancering under søgningen. </w:t>
+      </w:r>
+    </w:p>
+    <w:p>
+      <w:pPr>
+        <w:jc w:val="both"/>
+        <w:rPr>
+          <w:rFonts w:ascii="Calibri" w:hAnsi="Calibri" w:cs="Calibri"/>
+        </w:rPr>
+      </w:pPr>
+      <w:r>
+        <w:rPr>
+          <w:rFonts w:ascii="Calibri" w:hAnsi="Calibri" w:cs="Calibri"/>
+        </w:rPr>
+        <w:t xml:space="preserve">Fx </w:t>
+      </w:r>
+      <w:r>
+        <w:rPr>
+          <w:rFonts w:ascii="Calibri" w:hAnsi="Calibri" w:cs="Calibri"/>
+          <w:i/>
+          <w:iCs/>
+        </w:rPr>
+        <w:t xml:space="preserve">50 = </w:t>
+      </w:r>
+      <w:proofErr w:type="spellStart"/>
+      <w:r>
+        <w:rPr>
+          <w:rFonts w:ascii="Calibri" w:hAnsi="Calibri" w:cs="Calibri"/>
+          <w:i/>
+          <w:iCs/>
+        </w:rPr>
+        <w:t>root.value</w:t>
+      </w:r>
+      <w:proofErr w:type="spellEnd"/>
+      <w:r>
+        <w:rPr>
+          <w:rFonts w:ascii="Calibri" w:hAnsi="Calibri" w:cs="Calibri"/>
+          <w:i/>
+          <w:iCs/>
+        </w:rPr>
+        <w:t xml:space="preserve"> &gt; true</w:t>
+      </w:r>
+    </w:p>
+    <w:p>
+      <w:pPr>
+        <w:jc w:val="both"/>
+        <w:rPr>
+          <w:rFonts w:ascii="Calibri" w:hAnsi="Calibri" w:cs="Calibri"/>
           <w:b/>
           <w:bCs/>
           <w:sz w:val="28"/>
@@ -1182,6 +1319,104 @@
     </w:p>
     <w:p>
       <w:pPr>
+        <w:spacing w:after="0"/>
+        <w:jc w:val="both"/>
+        <w:rPr>
+          <w:rFonts w:ascii="Calibri" w:hAnsi="Calibri" w:cs="Calibri"/>
+          <w:b/>
+          <w:bCs/>
+        </w:rPr>
+      </w:pPr>
+      <w:r>
+        <w:rPr>
+          <w:rFonts w:ascii="Calibri" w:hAnsi="Calibri" w:cs="Calibri"/>
+          <w:b/>
+          <w:bCs/>
+        </w:rPr>
+        <w:t>Indsættelse</w:t>
+      </w:r>
+    </w:p>
+    <w:p>
+      <w:pPr>
+        <w:jc w:val="both"/>
+        <w:rPr>
+          <w:rFonts w:ascii="Calibri" w:hAnsi="Calibri" w:cs="Calibri"/>
+        </w:rPr>
+      </w:pPr>
+      <w:r>
+        <w:rPr>
+          <w:rFonts w:ascii="Calibri" w:hAnsi="Calibri" w:cs="Calibri"/>
+        </w:rPr>
+        <w:t xml:space="preserve">Denne operation følger den samme logik som ved et BST. Hvis en vilkårlig værdi er mindre end den pågældende node vil værdien blive indsat på venstre barn og omvendt hvis værdien er højere vil det være på højre barn. </w:t>
+      </w:r>
+    </w:p>
+    <w:p>
+      <w:pPr>
+        <w:spacing w:after="0"/>
+        <w:jc w:val="both"/>
+        <w:rPr>
+          <w:rFonts w:ascii="Calibri" w:hAnsi="Calibri" w:cs="Calibri"/>
+          <w:b/>
+          <w:bCs/>
+        </w:rPr>
+      </w:pPr>
+      <w:r>
+        <w:rPr>
+          <w:rFonts w:ascii="Calibri" w:hAnsi="Calibri" w:cs="Calibri"/>
+          <w:b/>
+          <w:bCs/>
+        </w:rPr>
+        <w:t>Søgning</w:t>
+      </w:r>
+    </w:p>
+    <w:p>
+      <w:pPr>
+        <w:spacing w:after="0"/>
+        <w:jc w:val="both"/>
+        <w:rPr>
+          <w:rFonts w:ascii="Calibri" w:hAnsi="Calibri" w:cs="Calibri"/>
+          <w:b/>
+          <w:bCs/>
+        </w:rPr>
+      </w:pPr>
+      <w:r>
+        <w:rPr>
+          <w:rFonts w:ascii="Calibri" w:hAnsi="Calibri" w:cs="Calibri"/>
+          <w:b/>
+          <w:bCs/>
+        </w:rPr>
+        <w:t>Sletning</w:t>
+      </w:r>
+    </w:p>
+    <w:p>
+      <w:pPr>
+        <w:spacing w:after="0"/>
+        <w:jc w:val="both"/>
+        <w:rPr>
+          <w:rFonts w:ascii="Calibri" w:hAnsi="Calibri" w:cs="Calibri"/>
+          <w:b/>
+          <w:bCs/>
+        </w:rPr>
+      </w:pPr>
+    </w:p>
+    <w:p>
+      <w:pPr>
+        <w:jc w:val="both"/>
+        <w:rPr>
+          <w:rFonts w:ascii="Calibri" w:hAnsi="Calibri" w:cs="Calibri"/>
+        </w:rPr>
+      </w:pPr>
+    </w:p>
+    <w:p>
+      <w:pPr>
+        <w:jc w:val="both"/>
+        <w:rPr>
+          <w:rFonts w:ascii="Calibri" w:hAnsi="Calibri" w:cs="Calibri"/>
+        </w:rPr>
+      </w:pPr>
+    </w:p>
+    <w:p>
+      <w:pPr>
         <w:jc w:val="both"/>
         <w:rPr>
           <w:rFonts w:ascii="Calibri" w:hAnsi="Calibri" w:cs="Calibri"/>
@@ -1199,7 +1434,7 @@
           <w:sz w:val="28"/>
           <w:szCs w:val="28"/>
         </w:rPr>
-        <w:t xml:space="preserve">Pseudokode for algoritmen: </w:t>
+        <w:t>Pseudokode for algoritmen</w:t>
       </w:r>
     </w:p>
     <w:p>
@@ -1208,22 +1443,27 @@
         <w:jc w:val="both"/>
         <w:rPr>
           <w:rFonts w:ascii="Calibri" w:hAnsi="Calibri" w:cs="Calibri"/>
-          <w:lang w:val="en-US"/>
-        </w:rPr>
-      </w:pPr>
-      <w:r>
-        <w:rPr>
-          <w:rFonts w:ascii="Calibri" w:hAnsi="Calibri" w:cs="Calibri"/>
-          <w:lang w:val="en-US"/>
-        </w:rPr>
-        <w:t>High-l</w:t>
-      </w:r>
-      <w:r>
-        <w:rPr>
-          <w:rFonts w:ascii="Calibri" w:hAnsi="Calibri" w:cs="Calibri"/>
-          <w:lang w:val="en-US"/>
-        </w:rPr>
-        <w:t xml:space="preserve">evel </w:t>
+        </w:rPr>
+      </w:pPr>
+      <w:r>
+        <w:rPr>
+          <w:rFonts w:ascii="Calibri" w:hAnsi="Calibri" w:cs="Calibri"/>
+        </w:rPr>
+        <w:t>High-</w:t>
+      </w:r>
+      <w:proofErr w:type="spellStart"/>
+      <w:r>
+        <w:rPr>
+          <w:rFonts w:ascii="Calibri" w:hAnsi="Calibri" w:cs="Calibri"/>
+        </w:rPr>
+        <w:t>level</w:t>
+      </w:r>
+      <w:proofErr w:type="spellEnd"/>
+      <w:r>
+        <w:rPr>
+          <w:rFonts w:ascii="Calibri" w:hAnsi="Calibri" w:cs="Calibri"/>
+        </w:rPr>
+        <w:t xml:space="preserve"> </w:t>
       </w:r>
     </w:p>
     <w:p>
@@ -1328,13 +1568,116 @@
         <w:jc w:val="both"/>
         <w:rPr>
           <w:rFonts w:ascii="Calibri" w:hAnsi="Calibri" w:cs="Calibri"/>
+          <w:sz w:val="22"/>
+          <w:szCs w:val="22"/>
+        </w:rPr>
+      </w:pPr>
+      <w:r>
+        <w:rPr>
+          <w:rFonts w:ascii="Calibri" w:hAnsi="Calibri" w:cs="Calibri"/>
+          <w:sz w:val="22"/>
+          <w:szCs w:val="22"/>
+        </w:rPr>
+        <w:t>Medium-</w:t>
+      </w:r>
+      <w:proofErr w:type="spellStart"/>
+      <w:r>
+        <w:rPr>
+          <w:rFonts w:ascii="Calibri" w:hAnsi="Calibri" w:cs="Calibri"/>
+          <w:sz w:val="22"/>
+          <w:szCs w:val="22"/>
+        </w:rPr>
+        <w:t>level</w:t>
+      </w:r>
+      <w:proofErr w:type="spellEnd"/>
+    </w:p>
+    <w:p>
+      <w:pPr>
+        <w:pStyle w:val="ListParagraph"/>
+        <w:numPr>
+          <w:ilvl w:val="0"/>
+          <w:numId w:val="4"/>
+        </w:numPr>
+        <w:jc w:val="both"/>
+        <w:rPr>
+          <w:rFonts w:ascii="Calibri" w:hAnsi="Calibri" w:cs="Calibri"/>
+          <w:sz w:val="22"/>
+          <w:szCs w:val="22"/>
+        </w:rPr>
+      </w:pPr>
+      <w:r>
+        <w:rPr>
+          <w:rFonts w:ascii="Calibri" w:hAnsi="Calibri" w:cs="Calibri"/>
+          <w:sz w:val="22"/>
+          <w:szCs w:val="22"/>
+        </w:rPr>
+        <w:t>Gør frontenden interaktiv</w:t>
+      </w:r>
+    </w:p>
+    <w:p>
+      <w:pPr>
+        <w:pStyle w:val="ListParagraph"/>
+        <w:numPr>
+          <w:ilvl w:val="0"/>
+          <w:numId w:val="4"/>
+        </w:numPr>
+        <w:jc w:val="both"/>
+        <w:rPr>
+          <w:rFonts w:ascii="Calibri" w:hAnsi="Calibri" w:cs="Calibri"/>
+          <w:sz w:val="22"/>
+          <w:szCs w:val="22"/>
+        </w:rPr>
+      </w:pPr>
+      <w:r>
+        <w:rPr>
+          <w:rFonts w:ascii="Calibri" w:hAnsi="Calibri" w:cs="Calibri"/>
+          <w:sz w:val="22"/>
+          <w:szCs w:val="22"/>
+        </w:rPr>
+        <w:t>Lav logikken til ”</w:t>
+      </w:r>
+      <w:proofErr w:type="spellStart"/>
+      <w:r>
+        <w:rPr>
+          <w:rFonts w:ascii="Calibri" w:hAnsi="Calibri" w:cs="Calibri"/>
+          <w:sz w:val="22"/>
+          <w:szCs w:val="22"/>
+        </w:rPr>
+        <w:t>next</w:t>
+      </w:r>
+      <w:proofErr w:type="spellEnd"/>
+      <w:r>
+        <w:rPr>
+          <w:rFonts w:ascii="Calibri" w:hAnsi="Calibri" w:cs="Calibri"/>
+          <w:sz w:val="22"/>
+          <w:szCs w:val="22"/>
+        </w:rPr>
+        <w:t>” knappen så træet af/balanceres, så man kan se før/efter tilstand.</w:t>
+      </w:r>
+      <w:r>
+        <w:rPr>
+          <w:rFonts w:ascii="Calibri" w:hAnsi="Calibri" w:cs="Calibri"/>
+          <w:sz w:val="22"/>
+          <w:szCs w:val="22"/>
+        </w:rPr>
+        <w:t xml:space="preserve"> </w:t>
+      </w:r>
+    </w:p>
+    <w:p>
+      <w:pPr>
+        <w:jc w:val="both"/>
+        <w:rPr>
+          <w:rFonts w:ascii="Calibri" w:hAnsi="Calibri" w:cs="Calibri"/>
           <w:b/>
           <w:bCs/>
           <w:sz w:val="28"/>
           <w:szCs w:val="28"/>
         </w:rPr>
       </w:pPr>
-      <w:r>
+    </w:p>
+    <w:p>
+      <w:pPr>
+        <w:jc w:val="both"/>
         <w:rPr>
           <w:rFonts w:ascii="Calibri" w:hAnsi="Calibri" w:cs="Calibri"/>
           <w:b/>
@@ -1342,7 +1685,88 @@
           <w:sz w:val="28"/>
           <w:szCs w:val="28"/>
         </w:rPr>
-        <w:t>Link til inspiration:</w:t>
+      </w:pPr>
+    </w:p>
+    <w:p>
+      <w:pPr>
+        <w:jc w:val="both"/>
+        <w:rPr>
+          <w:rFonts w:ascii="Calibri" w:hAnsi="Calibri" w:cs="Calibri"/>
+          <w:b/>
+          <w:bCs/>
+          <w:sz w:val="28"/>
+          <w:szCs w:val="28"/>
+        </w:rPr>
+      </w:pPr>
+    </w:p>
+    <w:p>
+      <w:pPr>
+        <w:jc w:val="both"/>
+        <w:rPr>
+          <w:rFonts w:ascii="Calibri" w:hAnsi="Calibri" w:cs="Calibri"/>
+          <w:b/>
+          <w:bCs/>
+          <w:sz w:val="28"/>
+          <w:szCs w:val="28"/>
+        </w:rPr>
+      </w:pPr>
+    </w:p>
+    <w:p>
+      <w:pPr>
+        <w:jc w:val="both"/>
+        <w:rPr>
+          <w:rFonts w:ascii="Calibri" w:hAnsi="Calibri" w:cs="Calibri"/>
+          <w:b/>
+          <w:bCs/>
+          <w:sz w:val="28"/>
+          <w:szCs w:val="28"/>
+        </w:rPr>
+      </w:pPr>
+    </w:p>
+    <w:p>
+      <w:pPr>
+        <w:jc w:val="both"/>
+        <w:rPr>
+          <w:rFonts w:ascii="Calibri" w:hAnsi="Calibri" w:cs="Calibri"/>
+          <w:b/>
+          <w:bCs/>
+          <w:sz w:val="28"/>
+          <w:szCs w:val="28"/>
+        </w:rPr>
+      </w:pPr>
+    </w:p>
+    <w:p>
+      <w:pPr>
+        <w:jc w:val="both"/>
+        <w:rPr>
+          <w:rFonts w:ascii="Calibri" w:hAnsi="Calibri" w:cs="Calibri"/>
+          <w:b/>
+          <w:bCs/>
+          <w:sz w:val="28"/>
+          <w:szCs w:val="28"/>
+        </w:rPr>
+      </w:pPr>
+    </w:p>
+    <w:p>
+      <w:pPr>
+        <w:jc w:val="both"/>
+        <w:rPr>
+          <w:rFonts w:ascii="Calibri" w:hAnsi="Calibri" w:cs="Calibri"/>
+          <w:b/>
+          <w:bCs/>
+          <w:sz w:val="28"/>
+          <w:szCs w:val="28"/>
+        </w:rPr>
+      </w:pPr>
+      <w:r>
+        <w:rPr>
+          <w:rFonts w:ascii="Calibri" w:hAnsi="Calibri" w:cs="Calibri"/>
+          <w:b/>
+          <w:bCs/>
+          <w:sz w:val="28"/>
+          <w:szCs w:val="28"/>
+        </w:rPr>
+        <w:t>Link til inspiration</w:t>
       </w:r>
     </w:p>
     <w:p>
@@ -2264,6 +2688,119 @@
       </w:pPr>
     </w:lvl>
   </w:abstractNum>
+  <w:abstractNum w:abstractNumId="4" w15:restartNumberingAfterBreak="0">
+    <w:nsid w:val="592649B1"/>
+    <w:multiLevelType w:val="hybridMultilevel"/>
+    <w:tmpl w:val="EF5C5246"/>
+    <w:lvl w:ilvl="0" w:tplc="60FCFF40">
+      <w:start w:val="1"/>
+      <w:numFmt w:val="bullet"/>
+      <w:lvlText w:val="-"/>
+      <w:lvlJc w:val="left"/>
+      <w:pPr>
+        <w:ind w:left="720" w:hanging="360"/>
+      </w:pPr>
+      <w:rPr>
+        <w:rFonts w:ascii="Calibri" w:eastAsiaTheme="minorHAnsi" w:hAnsi="Calibri" w:cs="Calibri" w:hint="default"/>
+      </w:rPr>
+    </w:lvl>
+    <w:lvl w:ilvl="1" w:tplc="20000003" w:tentative="1">
+      <w:start w:val="1"/>
+      <w:numFmt w:val="bullet"/>
+      <w:lvlText w:val="o"/>
+      <w:lvlJc w:val="left"/>
+      <w:pPr>
+        <w:ind w:left="1440" w:hanging="360"/>
+      </w:pPr>
+      <w:rPr>
+        <w:rFonts w:ascii="Courier New" w:hAnsi="Courier New" w:cs="Courier New" w:hint="default"/>
+      </w:rPr>
+    </w:lvl>
+    <w:lvl w:ilvl="2" w:tplc="20000005" w:tentative="1">
+      <w:start w:val="1"/>
+      <w:numFmt w:val="bullet"/>
+      <w:lvlText w:val=""/>
+      <w:lvlJc w:val="left"/>
+      <w:pPr>
+        <w:ind w:left="2160" w:hanging="360"/>
+      </w:pPr>
+      <w:rPr>
+        <w:rFonts w:ascii="Wingdings" w:hAnsi="Wingdings" w:hint="default"/>
+      </w:rPr>
+    </w:lvl>
+    <w:lvl w:ilvl="3" w:tplc="20000001" w:tentative="1">
+      <w:start w:val="1"/>
+      <w:numFmt w:val="bullet"/>
+      <w:lvlText w:val=""/>
+      <w:lvlJc w:val="left"/>
+      <w:pPr>
+        <w:ind w:left="2880" w:hanging="360"/>
+      </w:pPr>
+      <w:rPr>
+        <w:rFonts w:ascii="Symbol" w:hAnsi="Symbol" w:hint="default"/>
+      </w:rPr>
+    </w:lvl>
+    <w:lvl w:ilvl="4" w:tplc="20000003" w:tentative="1">
+      <w:start w:val="1"/>
+      <w:numFmt w:val="bullet"/>
+      <w:lvlText w:val="o"/>
+      <w:lvlJc w:val="left"/>
+      <w:pPr>
+        <w:ind w:left="3600" w:hanging="360"/>
+      </w:pPr>
+      <w:rPr>
+        <w:rFonts w:ascii="Courier New" w:hAnsi="Courier New" w:cs="Courier New" w:hint="default"/>
+      </w:rPr>
+    </w:lvl>
+    <w:lvl w:ilvl="5" w:tplc="20000005" w:tentative="1">
+      <w:start w:val="1"/>
+      <w:numFmt w:val="bullet"/>
+      <w:lvlText w:val=""/>
+      <w:lvlJc w:val="left"/>
+      <w:pPr>
+        <w:ind w:left="4320" w:hanging="360"/>
+      </w:pPr>
+      <w:rPr>
+        <w:rFonts w:ascii="Wingdings" w:hAnsi="Wingdings" w:hint="default"/>
+      </w:rPr>
+    </w:lvl>
+    <w:lvl w:ilvl="6" w:tplc="20000001" w:tentative="1">
+      <w:start w:val="1"/>
+      <w:numFmt w:val="bullet"/>
+      <w:lvlText w:val=""/>
+      <w:lvlJc w:val="left"/>
+      <w:pPr>
+        <w:ind w:left="5040" w:hanging="360"/>
+      </w:pPr>
+      <w:rPr>
+        <w:rFonts w:ascii="Symbol" w:hAnsi="Symbol" w:hint="default"/>
+      </w:rPr>
+    </w:lvl>
+    <w:lvl w:ilvl="7" w:tplc="20000003" w:tentative="1">
+      <w:start w:val="1"/>
+      <w:numFmt w:val="bullet"/>
+      <w:lvlText w:val="o"/>
+      <w:lvlJc w:val="left"/>
+      <w:pPr>
+        <w:ind w:left="5760" w:hanging="360"/>
+      </w:pPr>
+      <w:rPr>
+        <w:rFonts w:ascii="Courier New" w:hAnsi="Courier New" w:cs="Courier New" w:hint="default"/>
+      </w:rPr>
+    </w:lvl>
+    <w:lvl w:ilvl="8" w:tplc="20000005" w:tentative="1">
+      <w:start w:val="1"/>
+      <w:numFmt w:val="bullet"/>
+      <w:lvlText w:val=""/>
+      <w:lvlJc w:val="left"/>
+      <w:pPr>
+        <w:ind w:left="6480" w:hanging="360"/>
+      </w:pPr>
+      <w:rPr>
+        <w:rFonts w:ascii="Wingdings" w:hAnsi="Wingdings" w:hint="default"/>
+      </w:rPr>
+    </w:lvl>
+  </w:abstractNum>
   <w:num w:numId="1" w16cid:durableId="545413603">
     <w:abstractNumId w:val="1"/>
   </w:num>
@@ -2275,6 +2812,9 @@
   </w:num>
   <w:num w:numId="4" w16cid:durableId="1478498883">
     <w:abstractNumId w:val="2"/>
+  </w:num>
+  <w:num w:numId="5" w16cid:durableId="1533155210">
+    <w:abstractNumId w:val="4"/>
   </w:num>
 </w:numbering>
 </file>
@@ -2885,6 +3425,7 @@
   <w:style w:type="character" w:default="1" w:styleId="DefaultParagraphFont">
     <w:name w:val="Default Paragraph Font"/>
     <w:uiPriority w:val="1"/>
+    <w:semiHidden/>
     <w:unhideWhenUsed/>
   </w:style>
   <w:style w:type="table" w:default="1" w:styleId="TableNormal">

</xml_diff>